<commit_message>
udpate writing_talking unit 2 11/7/2022
</commit_message>
<xml_diff>
--- a/Viet_noi.docx
+++ b/Viet_noi.docx
@@ -362,7 +362,71 @@
         <w:t xml:space="preserve"> </w:t>
       </w:r>
     </w:p>
-    <w:p/>
+    <w:p>
+      <w:pPr>
+        <w:rPr>
+          <w:noProof/>
+        </w:rPr>
+      </w:pPr>
+    </w:p>
+    <w:p>
+      <w:r>
+        <w:rPr>
+          <w:noProof/>
+        </w:rPr>
+        <w:drawing>
+          <wp:inline distT="0" distB="0" distL="0" distR="0">
+            <wp:extent cx="3239241" cy="5132493"/>
+            <wp:effectExtent l="6033" t="0" r="5397" b="5398"/>
+            <wp:docPr id="3" name="Picture 3" descr="C:\Users\To Van Tai\Desktop\anh_tieng_anh\IMG_20220707_075053.jpg"/>
+            <wp:cNvGraphicFramePr>
+              <a:graphicFrameLocks xmlns:a="http://schemas.openxmlformats.org/drawingml/2006/main" noChangeAspect="1"/>
+            </wp:cNvGraphicFramePr>
+            <a:graphic xmlns:a="http://schemas.openxmlformats.org/drawingml/2006/main">
+              <a:graphicData uri="http://schemas.openxmlformats.org/drawingml/2006/picture">
+                <pic:pic xmlns:pic="http://schemas.openxmlformats.org/drawingml/2006/picture">
+                  <pic:nvPicPr>
+                    <pic:cNvPr id="0" name="Picture 1" descr="C:\Users\To Van Tai\Desktop\anh_tieng_anh\IMG_20220707_075053.jpg"/>
+                    <pic:cNvPicPr>
+                      <a:picLocks noChangeAspect="1" noChangeArrowheads="1"/>
+                    </pic:cNvPicPr>
+                  </pic:nvPicPr>
+                  <pic:blipFill rotWithShape="1">
+                    <a:blip r:embed="rId9" cstate="print">
+                      <a:extLst>
+                        <a:ext uri="{28A0092B-C50C-407E-A947-70E740481C1C}">
+                          <a14:useLocalDpi xmlns:a14="http://schemas.microsoft.com/office/drawing/2010/main" val="0"/>
+                        </a:ext>
+                      </a:extLst>
+                    </a:blip>
+                    <a:srcRect l="15835" r="36777"/>
+                    <a:stretch/>
+                  </pic:blipFill>
+                  <pic:spPr bwMode="auto">
+                    <a:xfrm rot="5400000">
+                      <a:off x="0" y="0"/>
+                      <a:ext cx="3241807" cy="5136559"/>
+                    </a:xfrm>
+                    <a:prstGeom prst="rect">
+                      <a:avLst/>
+                    </a:prstGeom>
+                    <a:noFill/>
+                    <a:ln>
+                      <a:noFill/>
+                    </a:ln>
+                    <a:extLst>
+                      <a:ext uri="{53640926-AAD7-44D8-BBD7-CCE9431645EC}">
+                        <a14:shadowObscured xmlns:a14="http://schemas.microsoft.com/office/drawing/2010/main"/>
+                      </a:ext>
+                    </a:extLst>
+                  </pic:spPr>
+                </pic:pic>
+              </a:graphicData>
+            </a:graphic>
+          </wp:inline>
+        </w:drawing>
+      </w:r>
+    </w:p>
     <w:p>
       <w:pPr>
         <w:pStyle w:val="Heading1"/>
@@ -386,6 +450,7 @@
     </w:p>
     <w:p>
       <w:r>
+        <w:lastRenderedPageBreak/>
         <w:t>1. What is the name of your favorite application software?</w:t>
       </w:r>
     </w:p>
@@ -409,10 +474,56 @@
         <w:t>5. Does it have any limitations? If any, what are they?</w:t>
       </w:r>
     </w:p>
-    <w:p/>
-    <w:p/>
-    <w:p/>
-    <w:p/>
+    <w:p>
+      <w:r>
+        <w:t>There are many software applications that I am using for learning and entertainment such as: Microsoft word, visual studio code, figma...</w:t>
+      </w:r>
+      <w:r>
+        <w:t xml:space="preserve"> . </w:t>
+      </w:r>
+      <w:r>
+        <w:t>The application software that I like the most is Adobe Photoshop CC</w:t>
+      </w:r>
+      <w:r>
+        <w:t xml:space="preserve">. </w:t>
+      </w:r>
+      <w:r>
+        <w:t>Photoshop is a graphic editing software developed and published by Adobe Systems in 1988</w:t>
+      </w:r>
+      <w:r>
+        <w:t xml:space="preserve">. </w:t>
+      </w:r>
+      <w:r>
+        <w:t>Photoshop is the most popular software for editing bitmap images and is the standard for image editing.</w:t>
+      </w:r>
+      <w:r>
+        <w:t xml:space="preserve"> </w:t>
+      </w:r>
+      <w:r>
+        <w:t>I like it because it has an easy to use interface on first use and has a large support community</w:t>
+      </w:r>
+      <w:r>
+        <w:t xml:space="preserve">. </w:t>
+      </w:r>
+      <w:r>
+        <w:t>it's convenient to design logos, creative art, blog images and more professional stuff</w:t>
+      </w:r>
+      <w:r>
+        <w:t xml:space="preserve">. </w:t>
+      </w:r>
+      <w:r>
+        <w:t>however it also has some limitations. It includes many different tools, so it will take a long time to learn how to use each tool correctly.</w:t>
+      </w:r>
+      <w:r>
+        <w:t xml:space="preserve"> And </w:t>
+      </w:r>
+      <w:r>
+        <w:t>the computer will need a lot of RAM to use it</w:t>
+      </w:r>
+      <w:r>
+        <w:t>.</w:t>
+      </w:r>
+    </w:p>
     <w:p>
       <w:pPr>
         <w:pStyle w:val="Heading2"/>
@@ -446,7 +557,7 @@
                     </pic:cNvPicPr>
                   </pic:nvPicPr>
                   <pic:blipFill>
-                    <a:blip r:embed="rId9">
+                    <a:blip r:embed="rId10">
                       <a:extLst>
                         <a:ext uri="{28A0092B-C50C-407E-A947-70E740481C1C}">
                           <a14:useLocalDpi xmlns:a14="http://schemas.microsoft.com/office/drawing/2010/main" val="0"/>
@@ -501,7 +612,7 @@
                     </pic:cNvPicPr>
                   </pic:nvPicPr>
                   <pic:blipFill>
-                    <a:blip r:embed="rId10">
+                    <a:blip r:embed="rId11">
                       <a:extLst>
                         <a:ext uri="{28A0092B-C50C-407E-A947-70E740481C1C}">
                           <a14:useLocalDpi xmlns:a14="http://schemas.microsoft.com/office/drawing/2010/main" val="0"/>
@@ -549,15 +660,33 @@
       <w:r>
         <w:t>What is the name of your favorite application software?</w:t>
       </w:r>
-    </w:p>
-    <w:p>
-      <w:r>
-        <w:t>A: i like Adobe phtoshop CC</w:t>
-      </w:r>
-    </w:p>
-    <w:p>
-      <w:r>
-        <w:t>B:What are the key features of adobe photoshop CC?</w:t>
+      <w:r>
+        <w:t>/ what is your favorite application software?</w:t>
+      </w:r>
+    </w:p>
+    <w:p>
+      <w:r>
+        <w:t>A: i</w:t>
+      </w:r>
+      <w:r>
+        <w:t>t is</w:t>
+      </w:r>
+      <w:r>
+        <w:t xml:space="preserve"> like Adobe phtoshop CC</w:t>
+      </w:r>
+    </w:p>
+    <w:p>
+      <w:r>
+        <w:t xml:space="preserve">B:What are </w:t>
+      </w:r>
+      <w:r>
+        <w:t>its key features</w:t>
+      </w:r>
+      <w:r>
+        <w:t>?</w:t>
+      </w:r>
+      <w:r>
+        <w:t>/ what key features does it have?</w:t>
       </w:r>
     </w:p>
     <w:p>
@@ -585,17 +714,35 @@
     </w:p>
     <w:p>
       <w:r>
-        <w:t>B: Who uses it?</w:t>
-      </w:r>
-    </w:p>
-    <w:p>
-      <w:r>
-        <w:t>A: designers, photographers, artists</w:t>
-      </w:r>
-    </w:p>
-    <w:p>
-      <w:r>
-        <w:t>B: what is it main function</w:t>
+        <w:t xml:space="preserve">B: </w:t>
+      </w:r>
+      <w:r>
+        <w:t>by whom is it used</w:t>
+      </w:r>
+      <w:r>
+        <w:t>?</w:t>
+      </w:r>
+    </w:p>
+    <w:p>
+      <w:r>
+        <w:t xml:space="preserve">A: </w:t>
+      </w:r>
+      <w:r>
+        <w:t xml:space="preserve">it is used by </w:t>
+      </w:r>
+      <w:r>
+        <w:t>designers, photographers, artists</w:t>
+      </w:r>
+    </w:p>
+    <w:p>
+      <w:r>
+        <w:t xml:space="preserve">B: what is it‘s </w:t>
+      </w:r>
+      <w:r>
+        <w:t>function</w:t>
+      </w:r>
+      <w:r>
+        <w:t>/ what is it used to?</w:t>
       </w:r>
     </w:p>
     <w:p>
@@ -611,12 +758,21 @@
         <w:t xml:space="preserve"> </w:t>
       </w:r>
       <w:r>
-        <w:t>What benefits does it offer to the users?</w:t>
-      </w:r>
-    </w:p>
-    <w:p>
-      <w:r>
-        <w:t>A: this use for…</w:t>
+        <w:t xml:space="preserve">What benefits does it </w:t>
+      </w:r>
+      <w:r>
+        <w:t>have</w:t>
+      </w:r>
+      <w:r>
+        <w:t>?</w:t>
+      </w:r>
+    </w:p>
+    <w:p>
+      <w:r>
+        <w:t xml:space="preserve">A: </w:t>
+      </w:r>
+      <w:r>
+        <w:t>it is used for logo designing, creative art, blog images and many other professional things</w:t>
       </w:r>
     </w:p>
     <w:p>
@@ -629,12 +785,87 @@
     </w:p>
     <w:p>
       <w:r>
-        <w:t xml:space="preserve">A:  </w:t>
+        <w:t>A:</w:t>
+      </w:r>
+      <w:r>
+        <w:t xml:space="preserve"> it includes many different tools. Therefore, it is time-consuming to learn how to use each correcty. Besides, it takes up a large space of room on computer and RAM memory. Your computer should be well-equipped</w:t>
+      </w:r>
+    </w:p>
+    <w:p>
+      <w:r>
+        <w:t>B</w:t>
+      </w:r>
+      <w:r>
+        <w:t>: now your turn</w:t>
+      </w:r>
+    </w:p>
+    <w:p>
+      <w:r>
+        <w:t>A: what it the name of the application software?</w:t>
+      </w:r>
+    </w:p>
+    <w:p>
+      <w:r>
+        <w:t>B: it is zoho book, a smart accounting system</w:t>
+      </w:r>
+    </w:p>
+    <w:p>
+      <w:r>
+        <w:t>A: what are its key features?</w:t>
+      </w:r>
+    </w:p>
+    <w:p>
+      <w:r>
+        <w:t>B: it is simple and easy to use,. Besides it features smart design which doesn’t dusturb user’s operations. Moreover, it can be compatible with window, mac ios and android devices</w:t>
+      </w:r>
+    </w:p>
+    <w:p>
+      <w:r>
+        <w:t>A: by whom is it used?</w:t>
+      </w:r>
+    </w:p>
+    <w:p>
+      <w:r>
+        <w:t>B: it is used by business, especially small ones</w:t>
+      </w:r>
+    </w:p>
+    <w:p>
+      <w:r>
+        <w:t>A:what is it used for?</w:t>
+      </w:r>
+    </w:p>
+    <w:p>
+      <w:r>
+        <w:t>B:it is used to manage the money flowing in and out of the business.</w:t>
+      </w:r>
+    </w:p>
+    <w:p>
+      <w:r>
+        <w:t xml:space="preserve">A: what benefits dose </w:t>
       </w:r>
       <w:bookmarkStart w:id="0" w:name="_GoBack"/>
       <w:bookmarkEnd w:id="0"/>
       <w:r>
-        <w:t xml:space="preserve">                                   </w:t>
+        <w:t>it have?</w:t>
+      </w:r>
+    </w:p>
+    <w:p>
+      <w:r>
+        <w:lastRenderedPageBreak/>
+        <w:t xml:space="preserve">B: it can pay conveniently, so clients purchase products and services regardless of their location. Moreover, it also manage the finance of business. So users can schedule the tasks via smart phone </w:t>
+      </w:r>
+    </w:p>
+    <w:p>
+      <w:r>
+        <w:t>A:dose it have any limitations?</w:t>
+      </w:r>
+    </w:p>
+    <w:p>
+      <w:r>
+        <w:t>B: it lacks of payroll services, moreover, it is not suittable for the large business.</w:t>
+      </w:r>
+      <w:r>
+        <w:t xml:space="preserve">                                     </w:t>
       </w:r>
     </w:p>
     <w:p>
@@ -642,7 +873,6 @@
         <w:pStyle w:val="Heading1"/>
       </w:pPr>
       <w:r>
-        <w:lastRenderedPageBreak/>
         <w:t>Unit1</w:t>
       </w:r>
     </w:p>
@@ -3172,7 +3402,7 @@
 </file>
 
 <file path=customXml/itemProps1.xml><?xml version="1.0" encoding="utf-8"?>
-<ds:datastoreItem xmlns:ds="http://schemas.openxmlformats.org/officeDocument/2006/customXml" ds:itemID="{D5B494A3-49F5-485B-9D55-4792B70AFC70}">
+<ds:datastoreItem xmlns:ds="http://schemas.openxmlformats.org/officeDocument/2006/customXml" ds:itemID="{AECA797E-9AF4-4046-A892-B25B90ABEB7D}">
   <ds:schemaRefs>
     <ds:schemaRef ds:uri="http://schemas.openxmlformats.org/officeDocument/2006/bibliography"/>
   </ds:schemaRefs>

</xml_diff>